<commit_message>
update readme + return list for departments
</commit_message>
<xml_diff>
--- a/Ukeess_TestTask_Java.docx
+++ b/Ukeess_TestTask_Java.docx
@@ -442,13 +442,13 @@
         <w:tblLook w:val="04a0" w:noVBand="1" w:noHBand="0" w:lastColumn="0" w:firstColumn="1" w:lastRow="0" w:firstRow="1"/>
       </w:tblPr>
       <w:tblGrid>
-        <w:gridCol w:w="1339"/>
+        <w:gridCol w:w="1338"/>
         <w:gridCol w:w="1341"/>
         <w:gridCol w:w="1350"/>
-        <w:gridCol w:w="1366"/>
+        <w:gridCol w:w="1365"/>
         <w:gridCol w:w="1386"/>
         <w:gridCol w:w="1658"/>
-        <w:gridCol w:w="1360"/>
+        <w:gridCol w:w="1362"/>
       </w:tblGrid>
       <w:tr>
         <w:trPr>
@@ -456,7 +456,7 @@
         </w:trPr>
         <w:tc>
           <w:tcPr>
-            <w:tcW w:w="1339" w:type="dxa"/>
+            <w:tcW w:w="1338" w:type="dxa"/>
             <w:tcBorders>
               <w:top w:val="single" w:sz="4" w:space="0" w:color="000000"/>
               <w:left w:val="single" w:sz="4" w:space="0" w:color="000000"/>
@@ -546,7 +546,7 @@
         </w:tc>
         <w:tc>
           <w:tcPr>
-            <w:tcW w:w="1366" w:type="dxa"/>
+            <w:tcW w:w="1365" w:type="dxa"/>
             <w:tcBorders>
               <w:top w:val="single" w:sz="4" w:space="0" w:color="000000"/>
               <w:left w:val="single" w:sz="4" w:space="0" w:color="000000"/>
@@ -642,7 +642,7 @@
         </w:tc>
         <w:tc>
           <w:tcPr>
-            <w:tcW w:w="1360" w:type="dxa"/>
+            <w:tcW w:w="1362" w:type="dxa"/>
             <w:tcBorders>
               <w:top w:val="single" w:sz="4" w:space="0" w:color="000000"/>
               <w:left w:val="single" w:sz="4" w:space="0" w:color="000000"/>
@@ -676,7 +676,7 @@
         </w:trPr>
         <w:tc>
           <w:tcPr>
-            <w:tcW w:w="1339" w:type="dxa"/>
+            <w:tcW w:w="1338" w:type="dxa"/>
             <w:tcBorders>
               <w:top w:val="single" w:sz="4" w:space="0" w:color="000000"/>
               <w:left w:val="single" w:sz="4" w:space="0" w:color="000000"/>
@@ -774,7 +774,7 @@
         </w:tc>
         <w:tc>
           <w:tcPr>
-            <w:tcW w:w="1366" w:type="dxa"/>
+            <w:tcW w:w="1365" w:type="dxa"/>
             <w:tcBorders>
               <w:top w:val="single" w:sz="4" w:space="0" w:color="000000"/>
               <w:left w:val="single" w:sz="4" w:space="0" w:color="000000"/>
@@ -864,7 +864,7 @@
         </w:tc>
         <w:tc>
           <w:tcPr>
-            <w:tcW w:w="1360" w:type="dxa"/>
+            <w:tcW w:w="1362" w:type="dxa"/>
             <w:tcBorders>
               <w:top w:val="single" w:sz="4" w:space="0" w:color="000000"/>
               <w:left w:val="single" w:sz="4" w:space="0" w:color="000000"/>
@@ -903,7 +903,7 @@
         </w:trPr>
         <w:tc>
           <w:tcPr>
-            <w:tcW w:w="1339" w:type="dxa"/>
+            <w:tcW w:w="1338" w:type="dxa"/>
             <w:tcBorders>
               <w:top w:val="single" w:sz="4" w:space="0" w:color="000000"/>
               <w:left w:val="single" w:sz="4" w:space="0" w:color="000000"/>
@@ -1001,7 +1001,7 @@
         </w:tc>
         <w:tc>
           <w:tcPr>
-            <w:tcW w:w="1366" w:type="dxa"/>
+            <w:tcW w:w="1365" w:type="dxa"/>
             <w:tcBorders>
               <w:top w:val="single" w:sz="4" w:space="0" w:color="000000"/>
               <w:left w:val="single" w:sz="4" w:space="0" w:color="000000"/>
@@ -1091,7 +1091,7 @@
         </w:tc>
         <w:tc>
           <w:tcPr>
-            <w:tcW w:w="1360" w:type="dxa"/>
+            <w:tcW w:w="1362" w:type="dxa"/>
             <w:tcBorders>
               <w:top w:val="single" w:sz="4" w:space="0" w:color="000000"/>
               <w:left w:val="single" w:sz="4" w:space="0" w:color="000000"/>
@@ -1130,7 +1130,7 @@
         </w:trPr>
         <w:tc>
           <w:tcPr>
-            <w:tcW w:w="1339" w:type="dxa"/>
+            <w:tcW w:w="1338" w:type="dxa"/>
             <w:tcBorders>
               <w:top w:val="single" w:sz="4" w:space="0" w:color="000000"/>
               <w:left w:val="single" w:sz="4" w:space="0" w:color="000000"/>
@@ -1228,7 +1228,7 @@
         </w:tc>
         <w:tc>
           <w:tcPr>
-            <w:tcW w:w="1366" w:type="dxa"/>
+            <w:tcW w:w="1365" w:type="dxa"/>
             <w:tcBorders>
               <w:top w:val="single" w:sz="4" w:space="0" w:color="000000"/>
               <w:left w:val="single" w:sz="4" w:space="0" w:color="000000"/>
@@ -1318,7 +1318,7 @@
         </w:tc>
         <w:tc>
           <w:tcPr>
-            <w:tcW w:w="1360" w:type="dxa"/>
+            <w:tcW w:w="1362" w:type="dxa"/>
             <w:tcBorders>
               <w:top w:val="single" w:sz="4" w:space="0" w:color="000000"/>
               <w:left w:val="single" w:sz="4" w:space="0" w:color="000000"/>
@@ -1357,7 +1357,7 @@
         </w:trPr>
         <w:tc>
           <w:tcPr>
-            <w:tcW w:w="1339" w:type="dxa"/>
+            <w:tcW w:w="1338" w:type="dxa"/>
             <w:tcBorders>
               <w:top w:val="single" w:sz="4" w:space="0" w:color="000000"/>
               <w:left w:val="single" w:sz="4" w:space="0" w:color="000000"/>
@@ -1455,7 +1455,7 @@
         </w:tc>
         <w:tc>
           <w:tcPr>
-            <w:tcW w:w="1366" w:type="dxa"/>
+            <w:tcW w:w="1365" w:type="dxa"/>
             <w:tcBorders>
               <w:top w:val="single" w:sz="4" w:space="0" w:color="000000"/>
               <w:left w:val="single" w:sz="4" w:space="0" w:color="000000"/>
@@ -1545,7 +1545,7 @@
         </w:tc>
         <w:tc>
           <w:tcPr>
-            <w:tcW w:w="1360" w:type="dxa"/>
+            <w:tcW w:w="1362" w:type="dxa"/>
             <w:tcBorders>
               <w:top w:val="single" w:sz="4" w:space="0" w:color="000000"/>
               <w:left w:val="single" w:sz="4" w:space="0" w:color="000000"/>
@@ -2176,35 +2176,6 @@
           <w:szCs w:val="18"/>
         </w:rPr>
         <w:t>.</w:t>
-      </w:r>
-    </w:p>
-    <w:p>
-      <w:pPr>
-        <w:pStyle w:val="M9220276187222644039msonospacing"/>
-        <w:shd w:val="clear" w:color="auto" w:fill="FFFFFF"/>
-        <w:spacing w:beforeAutospacing="0" w:before="0" w:afterAutospacing="0" w:after="0"/>
-        <w:ind w:left="720" w:hanging="0"/>
-        <w:rPr/>
-      </w:pPr>
-      <w:r>
-        <w:rPr>
-          <w:rFonts w:cs="Courier New" w:ascii="Courier New" w:hAnsi="Courier New"/>
-          <w:b/>
-          <w:bCs/>
-          <w:color w:val="222222"/>
-          <w:sz w:val="18"/>
-          <w:szCs w:val="18"/>
-        </w:rPr>
-        <w:t>Thanks</w:t>
-      </w:r>
-      <w:r>
-        <w:rPr>
-          <w:rFonts w:cs="Courier New" w:ascii="Courier New" w:hAnsi="Courier New"/>
-          <w:color w:val="222222"/>
-          <w:sz w:val="18"/>
-          <w:szCs w:val="18"/>
-        </w:rPr>
-        <w:t>!</w:t>
       </w:r>
     </w:p>
     <w:sectPr>
@@ -2932,6 +2903,25 @@
       <w:lang w:val="en-US"/>
     </w:rPr>
   </w:style>
+  <w:style w:type="character" w:styleId="ListLabel11">
+    <w:name w:val="ListLabel 11"/>
+    <w:qFormat/>
+    <w:rPr>
+      <w:rFonts w:ascii="Courier New" w:hAnsi="Courier New" w:cs="Courier New"/>
+      <w:sz w:val="18"/>
+      <w:szCs w:val="18"/>
+    </w:rPr>
+  </w:style>
+  <w:style w:type="character" w:styleId="ListLabel12">
+    <w:name w:val="ListLabel 12"/>
+    <w:qFormat/>
+    <w:rPr>
+      <w:rFonts w:ascii="Courier New" w:hAnsi="Courier New" w:cs="Courier New"/>
+      <w:sz w:val="18"/>
+      <w:szCs w:val="18"/>
+      <w:lang w:val="en-US"/>
+    </w:rPr>
+  </w:style>
   <w:style w:type="paragraph" w:styleId="Heading">
     <w:name w:val="Heading"/>
     <w:basedOn w:val="Normal"/>

</xml_diff>